<commit_message>
DAM KT session updates
</commit_message>
<xml_diff>
--- a/DAM/00_Notes/DAM_KT_Session_Info_for_Chris_Lewis.docx
+++ b/DAM/00_Notes/DAM_KT_Session_Info_for_Chris_Lewis.docx
@@ -267,7 +267,16 @@
         <w:pStyle w:val="BodyText"/>
       </w:pPr>
       <w:r>
-        <w:t xml:space="preserve">Customer's desired DAM root/structure (STAGE): </w:t>
+        <w:t>Don’s (SHRSS DAM architect)</w:t>
+      </w:r>
+      <w:r>
+        <w:t xml:space="preserve"> </w:t>
+      </w:r>
+      <w:r>
+        <w:t>vision of an optimized</w:t>
+      </w:r>
+      <w:r>
+        <w:t xml:space="preserve"> DAM root/structure (STAGE): </w:t>
       </w:r>
       <w:hyperlink r:id="rId11" w:anchor="/aem/assets.html/content/dam/shrss-primary">
         <w:r>

</xml_diff>